<commit_message>
merge: Guardando cambios de manual y boceto de estructura de página para hacerle pull a los cambios de Sarraf
</commit_message>
<xml_diff>
--- a/archivos/manual-usuario-jefe-ventas.docx
+++ b/archivos/manual-usuario-jefe-ventas.docx
@@ -76,16 +76,8 @@
         <w:rPr>
           <w:rFonts w:ascii="Arial" w:hAnsi="Arial" w:cs="Arial"/>
         </w:rPr>
-        <w:t xml:space="preserve">Iniciar sesión como </w:t>
-      </w:r>
-      <w:proofErr w:type="spellStart"/>
-      <w:r>
-        <w:rPr>
-          <w:rFonts w:ascii="Arial" w:hAnsi="Arial" w:cs="Arial"/>
-        </w:rPr>
-        <w:t>admin</w:t>
-      </w:r>
-      <w:proofErr w:type="spellEnd"/>
+        <w:t>Iniciar sesión como admin</w:t>
+      </w:r>
     </w:p>
     <w:p>
       <w:pPr>
@@ -138,16 +130,8 @@
         <w:rPr>
           <w:rFonts w:ascii="Arial" w:hAnsi="Arial" w:cs="Arial"/>
         </w:rPr>
-        <w:t xml:space="preserve">Página de </w:t>
-      </w:r>
-      <w:proofErr w:type="spellStart"/>
-      <w:r>
-        <w:rPr>
-          <w:rFonts w:ascii="Arial" w:hAnsi="Arial" w:cs="Arial"/>
-        </w:rPr>
-        <w:t>admin</w:t>
-      </w:r>
-      <w:proofErr w:type="spellEnd"/>
+        <w:t>Página de admin</w:t>
+      </w:r>
     </w:p>
     <w:p>
       <w:pPr>
@@ -341,111 +325,33 @@
         <w:rPr>
           <w:rFonts w:ascii="Arial" w:hAnsi="Arial" w:cs="Arial"/>
         </w:rPr>
-        <w:t xml:space="preserve">Iniciar sesión como </w:t>
-      </w:r>
-      <w:proofErr w:type="spellStart"/>
-      <w:r>
-        <w:rPr>
-          <w:rFonts w:ascii="Arial" w:hAnsi="Arial" w:cs="Arial"/>
-        </w:rPr>
-        <w:t>admin</w:t>
-      </w:r>
-      <w:proofErr w:type="spellEnd"/>
-    </w:p>
-    <w:p>
-      <w:pPr>
-        <w:rPr>
-          <w:rFonts w:ascii="Arial" w:hAnsi="Arial" w:cs="Arial"/>
-        </w:rPr>
-      </w:pPr>
-      <w:r>
-        <w:rPr>
-          <w:rFonts w:ascii="Arial" w:hAnsi="Arial" w:cs="Arial"/>
-        </w:rPr>
-        <w:t xml:space="preserve">Para empezar a utilizar las funciones de </w:t>
-      </w:r>
-      <w:proofErr w:type="spellStart"/>
-      <w:r>
-        <w:rPr>
-          <w:rFonts w:ascii="Arial" w:hAnsi="Arial" w:cs="Arial"/>
-        </w:rPr>
-        <w:t>admin</w:t>
-      </w:r>
-      <w:proofErr w:type="spellEnd"/>
-      <w:r>
-        <w:rPr>
-          <w:rFonts w:ascii="Arial" w:hAnsi="Arial" w:cs="Arial"/>
-        </w:rPr>
-        <w:t>, es necesario entrar a la ruta “/</w:t>
-      </w:r>
-      <w:proofErr w:type="spellStart"/>
-      <w:r>
-        <w:rPr>
-          <w:rFonts w:ascii="Arial" w:hAnsi="Arial" w:cs="Arial"/>
-        </w:rPr>
-        <w:t>admin</w:t>
-      </w:r>
-      <w:proofErr w:type="spellEnd"/>
-      <w:r>
-        <w:rPr>
-          <w:rFonts w:ascii="Arial" w:hAnsi="Arial" w:cs="Arial"/>
-        </w:rPr>
-        <w:t xml:space="preserve">” de la página. Dicho procedimiento se realiza automáticamente al momento de iniciar sesión siempre que se utilicen las credenciales ya establecidas de </w:t>
-      </w:r>
-      <w:proofErr w:type="spellStart"/>
-      <w:r>
-        <w:rPr>
-          <w:rFonts w:ascii="Arial" w:hAnsi="Arial" w:cs="Arial"/>
-        </w:rPr>
-        <w:t>admin</w:t>
-      </w:r>
-      <w:proofErr w:type="spellEnd"/>
-      <w:r>
-        <w:rPr>
-          <w:rFonts w:ascii="Arial" w:hAnsi="Arial" w:cs="Arial"/>
-        </w:rPr>
-        <w:t>.</w:t>
-      </w:r>
-    </w:p>
-    <w:p>
-      <w:pPr>
-        <w:rPr>
-          <w:rFonts w:ascii="Arial" w:hAnsi="Arial" w:cs="Arial"/>
-        </w:rPr>
-      </w:pPr>
-      <w:r>
-        <w:rPr>
-          <w:rFonts w:ascii="Arial" w:hAnsi="Arial" w:cs="Arial"/>
-        </w:rPr>
-        <w:t xml:space="preserve">Las credenciales anteriormente mencionadas son las que pertenecen al usuario </w:t>
-      </w:r>
-      <w:proofErr w:type="spellStart"/>
-      <w:r>
-        <w:rPr>
-          <w:rFonts w:ascii="Arial" w:hAnsi="Arial" w:cs="Arial"/>
-        </w:rPr>
-        <w:t>admin</w:t>
-      </w:r>
-      <w:proofErr w:type="spellEnd"/>
-      <w:r>
-        <w:rPr>
-          <w:rFonts w:ascii="Arial" w:hAnsi="Arial" w:cs="Arial"/>
-        </w:rPr>
-        <w:t xml:space="preserve">. Las mismas no pueden ser cambiadas de ninguna manera por el código, pero si se puede solicitar a los desarrolladores </w:t>
-      </w:r>
-      <w:proofErr w:type="spellStart"/>
-      <w:r>
-        <w:rPr>
-          <w:rFonts w:ascii="Arial" w:hAnsi="Arial" w:cs="Arial"/>
-        </w:rPr>
-        <w:t>backend</w:t>
-      </w:r>
-      <w:proofErr w:type="spellEnd"/>
-      <w:r>
-        <w:rPr>
-          <w:rFonts w:ascii="Arial" w:hAnsi="Arial" w:cs="Arial"/>
-        </w:rPr>
-        <w:t xml:space="preserve"> que la cambien. Las credenciales son las siguientes:</w:t>
+        <w:t>Iniciar sesión como admin</w:t>
+      </w:r>
+    </w:p>
+    <w:p>
+      <w:pPr>
+        <w:rPr>
+          <w:rFonts w:ascii="Arial" w:hAnsi="Arial" w:cs="Arial"/>
+        </w:rPr>
+      </w:pPr>
+      <w:r>
+        <w:rPr>
+          <w:rFonts w:ascii="Arial" w:hAnsi="Arial" w:cs="Arial"/>
+        </w:rPr>
+        <w:t>Para empezar a utilizar las funciones de admin, es necesario entrar a la ruta “/admin” de la página. Dicho procedimiento se realiza automáticamente al momento de iniciar sesión siempre que se utilicen las credenciales ya establecidas de admin.</w:t>
+      </w:r>
+    </w:p>
+    <w:p>
+      <w:pPr>
+        <w:rPr>
+          <w:rFonts w:ascii="Arial" w:hAnsi="Arial" w:cs="Arial"/>
+        </w:rPr>
+      </w:pPr>
+      <w:r>
+        <w:rPr>
+          <w:rFonts w:ascii="Arial" w:hAnsi="Arial" w:cs="Arial"/>
+        </w:rPr>
+        <w:t>Las credenciales anteriormente mencionadas son las que pertenecen al usuario admin. Las mismas no pueden ser cambiadas de ninguna manera por el código, pero si se puede solicitar a los desarrolladores backend que la cambien. Las credenciales son las siguientes:</w:t>
       </w:r>
     </w:p>
     <w:p>
@@ -471,16 +377,8 @@
         <w:rPr>
           <w:rFonts w:ascii="Arial" w:hAnsi="Arial" w:cs="Arial"/>
         </w:rPr>
-        <w:t xml:space="preserve">CONTRASEÑA: </w:t>
-      </w:r>
-      <w:proofErr w:type="spellStart"/>
-      <w:r>
-        <w:rPr>
-          <w:rFonts w:ascii="Arial" w:hAnsi="Arial" w:cs="Arial"/>
-        </w:rPr>
-        <w:t>adminpass</w:t>
-      </w:r>
-      <w:proofErr w:type="spellEnd"/>
+        <w:t>CONTRASEÑA: adminpass</w:t>
+      </w:r>
     </w:p>
     <w:p>
       <w:pPr>
@@ -498,21 +396,7 @@
         <w:rPr>
           <w:rFonts w:ascii="Arial" w:hAnsi="Arial" w:cs="Arial"/>
         </w:rPr>
-        <w:t xml:space="preserve">usuario </w:t>
-      </w:r>
-      <w:proofErr w:type="spellStart"/>
-      <w:r>
-        <w:rPr>
-          <w:rFonts w:ascii="Arial" w:hAnsi="Arial" w:cs="Arial"/>
-        </w:rPr>
-        <w:t>admin</w:t>
-      </w:r>
-      <w:proofErr w:type="spellEnd"/>
-      <w:r>
-        <w:rPr>
-          <w:rFonts w:ascii="Arial" w:hAnsi="Arial" w:cs="Arial"/>
-        </w:rPr>
-        <w:t>, automáticamente se le otorgará acceso a las funcionalidades y rutas protegidas. A continuación, se dará un listado de rutas a las que puede acceder.</w:t>
+        <w:t>usuario admin, automáticamente se le otorgará acceso a las funcionalidades y rutas protegidas. A continuación, se dará un listado de rutas a las que puede acceder.</w:t>
       </w:r>
     </w:p>
     <w:p>
@@ -526,125 +410,33 @@
           <w:rFonts w:ascii="Arial" w:hAnsi="Arial" w:cs="Arial"/>
         </w:rPr>
         <w:lastRenderedPageBreak/>
-        <w:t>“/</w:t>
-      </w:r>
-      <w:proofErr w:type="spellStart"/>
-      <w:r>
-        <w:rPr>
-          <w:rFonts w:ascii="Arial" w:hAnsi="Arial" w:cs="Arial"/>
-        </w:rPr>
-        <w:t>admin</w:t>
-      </w:r>
-      <w:proofErr w:type="spellEnd"/>
-      <w:r>
-        <w:rPr>
-          <w:rFonts w:ascii="Arial" w:hAnsi="Arial" w:cs="Arial"/>
-        </w:rPr>
-        <w:t xml:space="preserve">”: Da acceso a la página principal de </w:t>
-      </w:r>
-      <w:proofErr w:type="spellStart"/>
-      <w:r>
-        <w:rPr>
-          <w:rFonts w:ascii="Arial" w:hAnsi="Arial" w:cs="Arial"/>
-        </w:rPr>
-        <w:t>admin</w:t>
-      </w:r>
-      <w:proofErr w:type="spellEnd"/>
-    </w:p>
-    <w:p>
-      <w:pPr>
-        <w:rPr>
-          <w:rFonts w:ascii="Arial" w:hAnsi="Arial" w:cs="Arial"/>
-        </w:rPr>
-      </w:pPr>
-      <w:r>
-        <w:rPr>
-          <w:rFonts w:ascii="Arial" w:hAnsi="Arial" w:cs="Arial"/>
-        </w:rPr>
-        <w:t>“</w:t>
-      </w:r>
-      <w:proofErr w:type="spellStart"/>
-      <w:r>
-        <w:rPr>
-          <w:rFonts w:ascii="Arial" w:hAnsi="Arial" w:cs="Arial"/>
-        </w:rPr>
-        <w:t>admin</w:t>
-      </w:r>
-      <w:proofErr w:type="spellEnd"/>
-      <w:r>
-        <w:rPr>
-          <w:rFonts w:ascii="Arial" w:hAnsi="Arial" w:cs="Arial"/>
-        </w:rPr>
-        <w:t>/</w:t>
-      </w:r>
-      <w:proofErr w:type="spellStart"/>
-      <w:r>
-        <w:rPr>
-          <w:rFonts w:ascii="Arial" w:hAnsi="Arial" w:cs="Arial"/>
-        </w:rPr>
-        <w:t>sells</w:t>
-      </w:r>
-      <w:proofErr w:type="spellEnd"/>
-      <w:r>
-        <w:rPr>
-          <w:rFonts w:ascii="Arial" w:hAnsi="Arial" w:cs="Arial"/>
-        </w:rPr>
-        <w:t>”:  Da acceso al listado de todas las ventas hechas en la página</w:t>
-      </w:r>
-    </w:p>
-    <w:p>
-      <w:pPr>
-        <w:rPr>
-          <w:rFonts w:ascii="Arial" w:hAnsi="Arial" w:cs="Arial"/>
-        </w:rPr>
-      </w:pPr>
-      <w:r>
-        <w:rPr>
-          <w:rFonts w:ascii="Arial" w:hAnsi="Arial" w:cs="Arial"/>
-        </w:rPr>
-        <w:t>“</w:t>
-      </w:r>
-      <w:proofErr w:type="spellStart"/>
-      <w:r>
-        <w:rPr>
-          <w:rFonts w:ascii="Arial" w:hAnsi="Arial" w:cs="Arial"/>
-        </w:rPr>
-        <w:t>admin</w:t>
-      </w:r>
-      <w:proofErr w:type="spellEnd"/>
-      <w:r>
-        <w:rPr>
-          <w:rFonts w:ascii="Arial" w:hAnsi="Arial" w:cs="Arial"/>
-        </w:rPr>
-        <w:t>/</w:t>
-      </w:r>
-      <w:proofErr w:type="spellStart"/>
-      <w:r>
-        <w:rPr>
-          <w:rFonts w:ascii="Arial" w:hAnsi="Arial" w:cs="Arial"/>
-        </w:rPr>
-        <w:t>change</w:t>
-      </w:r>
-      <w:proofErr w:type="spellEnd"/>
-      <w:r>
-        <w:rPr>
-          <w:rFonts w:ascii="Arial" w:hAnsi="Arial" w:cs="Arial"/>
-        </w:rPr>
-        <w:t>-</w:t>
-      </w:r>
-      <w:proofErr w:type="spellStart"/>
-      <w:r>
-        <w:rPr>
-          <w:rFonts w:ascii="Arial" w:hAnsi="Arial" w:cs="Arial"/>
-        </w:rPr>
-        <w:t>order</w:t>
-      </w:r>
-      <w:proofErr w:type="spellEnd"/>
-      <w:r>
-        <w:rPr>
-          <w:rFonts w:ascii="Arial" w:hAnsi="Arial" w:cs="Arial"/>
-        </w:rPr>
-        <w:t>-status” En esta ruta podrá usar la funcionalidad de cambiar el estatus de las órdenes de los clientes que ya han sido enviadas</w:t>
+        <w:t>“/admin”: Da acceso a la página principal de admin</w:t>
+      </w:r>
+    </w:p>
+    <w:p>
+      <w:pPr>
+        <w:rPr>
+          <w:rFonts w:ascii="Arial" w:hAnsi="Arial" w:cs="Arial"/>
+        </w:rPr>
+      </w:pPr>
+      <w:r>
+        <w:rPr>
+          <w:rFonts w:ascii="Arial" w:hAnsi="Arial" w:cs="Arial"/>
+        </w:rPr>
+        <w:t>“admin/sells”:  Da acceso al listado de todas las ventas hechas en la página</w:t>
+      </w:r>
+    </w:p>
+    <w:p>
+      <w:pPr>
+        <w:rPr>
+          <w:rFonts w:ascii="Arial" w:hAnsi="Arial" w:cs="Arial"/>
+        </w:rPr>
+      </w:pPr>
+      <w:r>
+        <w:rPr>
+          <w:rFonts w:ascii="Arial" w:hAnsi="Arial" w:cs="Arial"/>
+        </w:rPr>
+        <w:t>“admin/change-order-status” En esta ruta podrá usar la funcionalidad de cambiar el estatus de las órdenes de los clientes que ya han sido enviadas</w:t>
       </w:r>
     </w:p>
     <w:p>
@@ -692,55 +484,13 @@
         <w:rPr>
           <w:rFonts w:ascii="Arial" w:hAnsi="Arial" w:cs="Arial"/>
         </w:rPr>
-        <w:t xml:space="preserve">La página de inicio de </w:t>
-      </w:r>
-      <w:proofErr w:type="spellStart"/>
-      <w:r>
-        <w:rPr>
-          <w:rFonts w:ascii="Arial" w:hAnsi="Arial" w:cs="Arial"/>
-        </w:rPr>
-        <w:t>admin</w:t>
-      </w:r>
-      <w:proofErr w:type="spellEnd"/>
-      <w:r>
-        <w:rPr>
-          <w:rFonts w:ascii="Arial" w:hAnsi="Arial" w:cs="Arial"/>
-        </w:rPr>
-        <w:t xml:space="preserve"> no cambiará mucho con respecto a la página de inicio del cliente</w:t>
-      </w:r>
-      <w:r>
-        <w:rPr>
-          <w:rFonts w:ascii="Arial" w:hAnsi="Arial" w:cs="Arial"/>
-        </w:rPr>
-        <w:t xml:space="preserve">. El único cambio que contendrá es un botón añadido en el </w:t>
-      </w:r>
-      <w:proofErr w:type="spellStart"/>
-      <w:r>
-        <w:rPr>
-          <w:rFonts w:ascii="Arial" w:hAnsi="Arial" w:cs="Arial"/>
-        </w:rPr>
-        <w:t>navbar</w:t>
-      </w:r>
-      <w:proofErr w:type="spellEnd"/>
-      <w:r>
-        <w:rPr>
-          <w:rFonts w:ascii="Arial" w:hAnsi="Arial" w:cs="Arial"/>
-        </w:rPr>
-        <w:t xml:space="preserve"> con la inscripción de “</w:t>
-      </w:r>
-      <w:proofErr w:type="spellStart"/>
-      <w:r>
-        <w:rPr>
-          <w:rFonts w:ascii="Arial" w:hAnsi="Arial" w:cs="Arial"/>
-        </w:rPr>
-        <w:t>Admin</w:t>
-      </w:r>
-      <w:proofErr w:type="spellEnd"/>
-      <w:r>
-        <w:rPr>
-          <w:rFonts w:ascii="Arial" w:hAnsi="Arial" w:cs="Arial"/>
-        </w:rPr>
-        <w:t>” dentro del mismo. Dicho botón será el que brindará el acceso a una página en la que se le podrá dar uso a todas las funcionalidades de administrador implementadas.</w:t>
+        <w:t>La página de inicio de admin no cambiará mucho con respecto a la página de inicio del cliente</w:t>
+      </w:r>
+      <w:r>
+        <w:rPr>
+          <w:rFonts w:ascii="Arial" w:hAnsi="Arial" w:cs="Arial"/>
+        </w:rPr>
+        <w:t>. El único cambio que contendrá es un botón añadido en el navbar con la inscripción de “Admin” dentro del mismo. Dicho botón será el que brindará el acceso a una página en la que se le podrá dar uso a todas las funcionalidades de administrador implementadas.</w:t>
       </w:r>
     </w:p>
     <w:p>
@@ -766,21 +516,7 @@
         <w:rPr>
           <w:rFonts w:ascii="Arial" w:hAnsi="Arial" w:cs="Arial"/>
         </w:rPr>
-        <w:t xml:space="preserve">Si entramos al botón, encontraremos una página distinta en la que ya podemos empezar a realizar cualquier trabajo de </w:t>
-      </w:r>
-      <w:proofErr w:type="spellStart"/>
-      <w:r>
-        <w:rPr>
-          <w:rFonts w:ascii="Arial" w:hAnsi="Arial" w:cs="Arial"/>
-        </w:rPr>
-        <w:t>admin</w:t>
-      </w:r>
-      <w:proofErr w:type="spellEnd"/>
-      <w:r>
-        <w:rPr>
-          <w:rFonts w:ascii="Arial" w:hAnsi="Arial" w:cs="Arial"/>
-        </w:rPr>
-        <w:t xml:space="preserve"> que requiramos. Dichas funcionalidades serán descriptas en la sección a continuación</w:t>
+        <w:t>Si entramos al botón, encontraremos una página distinta en la que ya podemos empezar a realizar cualquier trabajo de admin que requiramos. Dichas funcionalidades serán descriptas en la sección a continuación</w:t>
       </w:r>
     </w:p>
     <w:p>
@@ -801,16 +537,8 @@
         <w:rPr>
           <w:rFonts w:ascii="Arial" w:hAnsi="Arial" w:cs="Arial"/>
         </w:rPr>
-        <w:t xml:space="preserve">Página de </w:t>
-      </w:r>
-      <w:proofErr w:type="spellStart"/>
-      <w:r>
-        <w:rPr>
-          <w:rFonts w:ascii="Arial" w:hAnsi="Arial" w:cs="Arial"/>
-        </w:rPr>
-        <w:t>admin</w:t>
-      </w:r>
-      <w:proofErr w:type="spellEnd"/>
+        <w:t>Página de admin</w:t>
+      </w:r>
     </w:p>
     <w:p>
       <w:pPr>
@@ -828,21 +556,7 @@
         <w:rPr>
           <w:rFonts w:ascii="Arial" w:hAnsi="Arial" w:cs="Arial"/>
         </w:rPr>
-        <w:t xml:space="preserve">dirigido mediante el botón </w:t>
-      </w:r>
-      <w:proofErr w:type="spellStart"/>
-      <w:r>
-        <w:rPr>
-          <w:rFonts w:ascii="Arial" w:hAnsi="Arial" w:cs="Arial"/>
-        </w:rPr>
-        <w:t>Admin</w:t>
-      </w:r>
-      <w:proofErr w:type="spellEnd"/>
-      <w:r>
-        <w:rPr>
-          <w:rFonts w:ascii="Arial" w:hAnsi="Arial" w:cs="Arial"/>
-        </w:rPr>
-        <w:t>, podrá notar que en la página se encuentra una gran tabla en la que se listan todos los pedidos. Dicha tabla presenta un campo para filtrar las órdenes según su estatus, dicho estatus puede ser de “Pendiente”, “Aceptado” o “Anulado”</w:t>
+        <w:t>dirigido mediante el botón Admin, podrá notar que en la página se encuentra una gran tabla en la que se listan todos los pedidos. Dicha tabla presenta un campo para filtrar las órdenes según su estatus, dicho estatus puede ser de “Pendiente”, “Aceptado” o “Anulado”</w:t>
       </w:r>
       <w:r>
         <w:rPr>
@@ -1255,16 +969,40 @@
         <w:rPr>
           <w:rFonts w:ascii="Arial" w:hAnsi="Arial" w:cs="Arial"/>
         </w:rPr>
-        <w:t xml:space="preserve">En la tabla de servicios se listarán todos los servicios que han sido registrados en el </w:t>
-      </w:r>
-      <w:proofErr w:type="spellStart"/>
-      <w:r>
-        <w:rPr>
-          <w:rFonts w:ascii="Arial" w:hAnsi="Arial" w:cs="Arial"/>
-        </w:rPr>
-        <w:t>sitio</w:t>
-      </w:r>
-      <w:proofErr w:type="spellEnd"/>
+        <w:t>En la tabla de servicios se listarán todos los servicios que han sido registrados en el sitio</w:t>
+      </w:r>
+      <w:r>
+        <w:rPr>
+          <w:rFonts w:ascii="Arial" w:hAnsi="Arial" w:cs="Arial"/>
+        </w:rPr>
+        <w:t xml:space="preserve">. </w:t>
+      </w:r>
+    </w:p>
+    <w:p>
+      <w:pPr>
+        <w:pStyle w:val="Ttulo2"/>
+      </w:pPr>
+    </w:p>
+    <w:p>
+      <w:pPr>
+        <w:pStyle w:val="Ttulo2"/>
+        <w:rPr>
+          <w:rFonts w:ascii="Arial" w:hAnsi="Arial" w:cs="Arial"/>
+        </w:rPr>
+      </w:pPr>
+      <w:r>
+        <w:rPr>
+          <w:rFonts w:ascii="Arial" w:hAnsi="Arial" w:cs="Arial"/>
+        </w:rPr>
+        <w:t>Lista histórica de ventas</w:t>
+      </w:r>
+    </w:p>
+    <w:p>
+      <w:pPr>
+        <w:rPr>
+          <w:rFonts w:ascii="Arial" w:hAnsi="Arial" w:cs="Arial"/>
+        </w:rPr>
+      </w:pPr>
     </w:p>
     <w:sectPr>
       <w:pgSz w:w="11906" w:h="16838"/>

</xml_diff>

<commit_message>
docs: Añadiendo primera versión del manual de usuario
</commit_message>
<xml_diff>
--- a/archivos/manual-usuario-jefe-ventas.docx
+++ b/archivos/manual-usuario-jefe-ventas.docx
@@ -76,8 +76,16 @@
         <w:rPr>
           <w:rFonts w:ascii="Arial" w:hAnsi="Arial" w:cs="Arial"/>
         </w:rPr>
-        <w:t>Iniciar sesión como admin</w:t>
-      </w:r>
+        <w:t xml:space="preserve">Iniciar sesión como </w:t>
+      </w:r>
+      <w:proofErr w:type="spellStart"/>
+      <w:r>
+        <w:rPr>
+          <w:rFonts w:ascii="Arial" w:hAnsi="Arial" w:cs="Arial"/>
+        </w:rPr>
+        <w:t>admin</w:t>
+      </w:r>
+      <w:proofErr w:type="spellEnd"/>
     </w:p>
     <w:p>
       <w:pPr>
@@ -130,8 +138,16 @@
         <w:rPr>
           <w:rFonts w:ascii="Arial" w:hAnsi="Arial" w:cs="Arial"/>
         </w:rPr>
-        <w:t>Página de admin</w:t>
-      </w:r>
+        <w:t xml:space="preserve">Página de </w:t>
+      </w:r>
+      <w:proofErr w:type="spellStart"/>
+      <w:r>
+        <w:rPr>
+          <w:rFonts w:ascii="Arial" w:hAnsi="Arial" w:cs="Arial"/>
+        </w:rPr>
+        <w:t>admin</w:t>
+      </w:r>
+      <w:proofErr w:type="spellEnd"/>
     </w:p>
     <w:p>
       <w:pPr>
@@ -325,33 +341,111 @@
         <w:rPr>
           <w:rFonts w:ascii="Arial" w:hAnsi="Arial" w:cs="Arial"/>
         </w:rPr>
-        <w:t>Iniciar sesión como admin</w:t>
-      </w:r>
-    </w:p>
-    <w:p>
-      <w:pPr>
-        <w:rPr>
-          <w:rFonts w:ascii="Arial" w:hAnsi="Arial" w:cs="Arial"/>
-        </w:rPr>
-      </w:pPr>
-      <w:r>
-        <w:rPr>
-          <w:rFonts w:ascii="Arial" w:hAnsi="Arial" w:cs="Arial"/>
-        </w:rPr>
-        <w:t>Para empezar a utilizar las funciones de admin, es necesario entrar a la ruta “/admin” de la página. Dicho procedimiento se realiza automáticamente al momento de iniciar sesión siempre que se utilicen las credenciales ya establecidas de admin.</w:t>
-      </w:r>
-    </w:p>
-    <w:p>
-      <w:pPr>
-        <w:rPr>
-          <w:rFonts w:ascii="Arial" w:hAnsi="Arial" w:cs="Arial"/>
-        </w:rPr>
-      </w:pPr>
-      <w:r>
-        <w:rPr>
-          <w:rFonts w:ascii="Arial" w:hAnsi="Arial" w:cs="Arial"/>
-        </w:rPr>
-        <w:t>Las credenciales anteriormente mencionadas son las que pertenecen al usuario admin. Las mismas no pueden ser cambiadas de ninguna manera por el código, pero si se puede solicitar a los desarrolladores backend que la cambien. Las credenciales son las siguientes:</w:t>
+        <w:t xml:space="preserve">Iniciar sesión como </w:t>
+      </w:r>
+      <w:proofErr w:type="spellStart"/>
+      <w:r>
+        <w:rPr>
+          <w:rFonts w:ascii="Arial" w:hAnsi="Arial" w:cs="Arial"/>
+        </w:rPr>
+        <w:t>admin</w:t>
+      </w:r>
+      <w:proofErr w:type="spellEnd"/>
+    </w:p>
+    <w:p>
+      <w:pPr>
+        <w:rPr>
+          <w:rFonts w:ascii="Arial" w:hAnsi="Arial" w:cs="Arial"/>
+        </w:rPr>
+      </w:pPr>
+      <w:r>
+        <w:rPr>
+          <w:rFonts w:ascii="Arial" w:hAnsi="Arial" w:cs="Arial"/>
+        </w:rPr>
+        <w:t xml:space="preserve">Para empezar a utilizar las funciones de </w:t>
+      </w:r>
+      <w:proofErr w:type="spellStart"/>
+      <w:r>
+        <w:rPr>
+          <w:rFonts w:ascii="Arial" w:hAnsi="Arial" w:cs="Arial"/>
+        </w:rPr>
+        <w:t>admin</w:t>
+      </w:r>
+      <w:proofErr w:type="spellEnd"/>
+      <w:r>
+        <w:rPr>
+          <w:rFonts w:ascii="Arial" w:hAnsi="Arial" w:cs="Arial"/>
+        </w:rPr>
+        <w:t>, es necesario entrar a la ruta “/</w:t>
+      </w:r>
+      <w:proofErr w:type="spellStart"/>
+      <w:r>
+        <w:rPr>
+          <w:rFonts w:ascii="Arial" w:hAnsi="Arial" w:cs="Arial"/>
+        </w:rPr>
+        <w:t>admin</w:t>
+      </w:r>
+      <w:proofErr w:type="spellEnd"/>
+      <w:r>
+        <w:rPr>
+          <w:rFonts w:ascii="Arial" w:hAnsi="Arial" w:cs="Arial"/>
+        </w:rPr>
+        <w:t xml:space="preserve">” de la página. Dicho procedimiento se realiza automáticamente al momento de iniciar sesión siempre que se utilicen las credenciales ya establecidas de </w:t>
+      </w:r>
+      <w:proofErr w:type="spellStart"/>
+      <w:r>
+        <w:rPr>
+          <w:rFonts w:ascii="Arial" w:hAnsi="Arial" w:cs="Arial"/>
+        </w:rPr>
+        <w:t>admin</w:t>
+      </w:r>
+      <w:proofErr w:type="spellEnd"/>
+      <w:r>
+        <w:rPr>
+          <w:rFonts w:ascii="Arial" w:hAnsi="Arial" w:cs="Arial"/>
+        </w:rPr>
+        <w:t>.</w:t>
+      </w:r>
+    </w:p>
+    <w:p>
+      <w:pPr>
+        <w:rPr>
+          <w:rFonts w:ascii="Arial" w:hAnsi="Arial" w:cs="Arial"/>
+        </w:rPr>
+      </w:pPr>
+      <w:r>
+        <w:rPr>
+          <w:rFonts w:ascii="Arial" w:hAnsi="Arial" w:cs="Arial"/>
+        </w:rPr>
+        <w:t xml:space="preserve">Las credenciales anteriormente mencionadas son las que pertenecen al usuario </w:t>
+      </w:r>
+      <w:proofErr w:type="spellStart"/>
+      <w:r>
+        <w:rPr>
+          <w:rFonts w:ascii="Arial" w:hAnsi="Arial" w:cs="Arial"/>
+        </w:rPr>
+        <w:t>admin</w:t>
+      </w:r>
+      <w:proofErr w:type="spellEnd"/>
+      <w:r>
+        <w:rPr>
+          <w:rFonts w:ascii="Arial" w:hAnsi="Arial" w:cs="Arial"/>
+        </w:rPr>
+        <w:t xml:space="preserve">. Las mismas no pueden ser cambiadas de ninguna manera por el código, pero si se puede solicitar a los desarrolladores </w:t>
+      </w:r>
+      <w:proofErr w:type="spellStart"/>
+      <w:r>
+        <w:rPr>
+          <w:rFonts w:ascii="Arial" w:hAnsi="Arial" w:cs="Arial"/>
+        </w:rPr>
+        <w:t>backend</w:t>
+      </w:r>
+      <w:proofErr w:type="spellEnd"/>
+      <w:r>
+        <w:rPr>
+          <w:rFonts w:ascii="Arial" w:hAnsi="Arial" w:cs="Arial"/>
+        </w:rPr>
+        <w:t xml:space="preserve"> que la cambien. Las credenciales son las siguientes:</w:t>
       </w:r>
     </w:p>
     <w:p>
@@ -377,8 +471,16 @@
         <w:rPr>
           <w:rFonts w:ascii="Arial" w:hAnsi="Arial" w:cs="Arial"/>
         </w:rPr>
-        <w:t>CONTRASEÑA: adminpass</w:t>
-      </w:r>
+        <w:t xml:space="preserve">CONTRASEÑA: </w:t>
+      </w:r>
+      <w:proofErr w:type="spellStart"/>
+      <w:r>
+        <w:rPr>
+          <w:rFonts w:ascii="Arial" w:hAnsi="Arial" w:cs="Arial"/>
+        </w:rPr>
+        <w:t>adminpass</w:t>
+      </w:r>
+      <w:proofErr w:type="spellEnd"/>
     </w:p>
     <w:p>
       <w:pPr>
@@ -396,7 +498,21 @@
         <w:rPr>
           <w:rFonts w:ascii="Arial" w:hAnsi="Arial" w:cs="Arial"/>
         </w:rPr>
-        <w:t>usuario admin, automáticamente se le otorgará acceso a las funcionalidades y rutas protegidas. A continuación, se dará un listado de rutas a las que puede acceder.</w:t>
+        <w:t xml:space="preserve">usuario </w:t>
+      </w:r>
+      <w:proofErr w:type="spellStart"/>
+      <w:r>
+        <w:rPr>
+          <w:rFonts w:ascii="Arial" w:hAnsi="Arial" w:cs="Arial"/>
+        </w:rPr>
+        <w:t>admin</w:t>
+      </w:r>
+      <w:proofErr w:type="spellEnd"/>
+      <w:r>
+        <w:rPr>
+          <w:rFonts w:ascii="Arial" w:hAnsi="Arial" w:cs="Arial"/>
+        </w:rPr>
+        <w:t>, automáticamente se le otorgará acceso a las funcionalidades y rutas protegidas. A continuación, se dará un listado de rutas a las que puede acceder.</w:t>
       </w:r>
     </w:p>
     <w:p>
@@ -410,33 +526,125 @@
           <w:rFonts w:ascii="Arial" w:hAnsi="Arial" w:cs="Arial"/>
         </w:rPr>
         <w:lastRenderedPageBreak/>
-        <w:t>“/admin”: Da acceso a la página principal de admin</w:t>
-      </w:r>
-    </w:p>
-    <w:p>
-      <w:pPr>
-        <w:rPr>
-          <w:rFonts w:ascii="Arial" w:hAnsi="Arial" w:cs="Arial"/>
-        </w:rPr>
-      </w:pPr>
-      <w:r>
-        <w:rPr>
-          <w:rFonts w:ascii="Arial" w:hAnsi="Arial" w:cs="Arial"/>
-        </w:rPr>
-        <w:t>“admin/sells”:  Da acceso al listado de todas las ventas hechas en la página</w:t>
-      </w:r>
-    </w:p>
-    <w:p>
-      <w:pPr>
-        <w:rPr>
-          <w:rFonts w:ascii="Arial" w:hAnsi="Arial" w:cs="Arial"/>
-        </w:rPr>
-      </w:pPr>
-      <w:r>
-        <w:rPr>
-          <w:rFonts w:ascii="Arial" w:hAnsi="Arial" w:cs="Arial"/>
-        </w:rPr>
-        <w:t>“admin/change-order-status” En esta ruta podrá usar la funcionalidad de cambiar el estatus de las órdenes de los clientes que ya han sido enviadas</w:t>
+        <w:t>“/</w:t>
+      </w:r>
+      <w:proofErr w:type="spellStart"/>
+      <w:r>
+        <w:rPr>
+          <w:rFonts w:ascii="Arial" w:hAnsi="Arial" w:cs="Arial"/>
+        </w:rPr>
+        <w:t>admin</w:t>
+      </w:r>
+      <w:proofErr w:type="spellEnd"/>
+      <w:r>
+        <w:rPr>
+          <w:rFonts w:ascii="Arial" w:hAnsi="Arial" w:cs="Arial"/>
+        </w:rPr>
+        <w:t xml:space="preserve">”: Da acceso a la página principal de </w:t>
+      </w:r>
+      <w:proofErr w:type="spellStart"/>
+      <w:r>
+        <w:rPr>
+          <w:rFonts w:ascii="Arial" w:hAnsi="Arial" w:cs="Arial"/>
+        </w:rPr>
+        <w:t>admin</w:t>
+      </w:r>
+      <w:proofErr w:type="spellEnd"/>
+    </w:p>
+    <w:p>
+      <w:pPr>
+        <w:rPr>
+          <w:rFonts w:ascii="Arial" w:hAnsi="Arial" w:cs="Arial"/>
+        </w:rPr>
+      </w:pPr>
+      <w:r>
+        <w:rPr>
+          <w:rFonts w:ascii="Arial" w:hAnsi="Arial" w:cs="Arial"/>
+        </w:rPr>
+        <w:t>“</w:t>
+      </w:r>
+      <w:proofErr w:type="spellStart"/>
+      <w:r>
+        <w:rPr>
+          <w:rFonts w:ascii="Arial" w:hAnsi="Arial" w:cs="Arial"/>
+        </w:rPr>
+        <w:t>admin</w:t>
+      </w:r>
+      <w:proofErr w:type="spellEnd"/>
+      <w:r>
+        <w:rPr>
+          <w:rFonts w:ascii="Arial" w:hAnsi="Arial" w:cs="Arial"/>
+        </w:rPr>
+        <w:t>/</w:t>
+      </w:r>
+      <w:proofErr w:type="spellStart"/>
+      <w:r>
+        <w:rPr>
+          <w:rFonts w:ascii="Arial" w:hAnsi="Arial" w:cs="Arial"/>
+        </w:rPr>
+        <w:t>sells</w:t>
+      </w:r>
+      <w:proofErr w:type="spellEnd"/>
+      <w:r>
+        <w:rPr>
+          <w:rFonts w:ascii="Arial" w:hAnsi="Arial" w:cs="Arial"/>
+        </w:rPr>
+        <w:t>”:  Da acceso al listado de todas las ventas hechas en la página</w:t>
+      </w:r>
+    </w:p>
+    <w:p>
+      <w:pPr>
+        <w:rPr>
+          <w:rFonts w:ascii="Arial" w:hAnsi="Arial" w:cs="Arial"/>
+        </w:rPr>
+      </w:pPr>
+      <w:r>
+        <w:rPr>
+          <w:rFonts w:ascii="Arial" w:hAnsi="Arial" w:cs="Arial"/>
+        </w:rPr>
+        <w:t>“</w:t>
+      </w:r>
+      <w:proofErr w:type="spellStart"/>
+      <w:r>
+        <w:rPr>
+          <w:rFonts w:ascii="Arial" w:hAnsi="Arial" w:cs="Arial"/>
+        </w:rPr>
+        <w:t>admin</w:t>
+      </w:r>
+      <w:proofErr w:type="spellEnd"/>
+      <w:r>
+        <w:rPr>
+          <w:rFonts w:ascii="Arial" w:hAnsi="Arial" w:cs="Arial"/>
+        </w:rPr>
+        <w:t>/</w:t>
+      </w:r>
+      <w:proofErr w:type="spellStart"/>
+      <w:r>
+        <w:rPr>
+          <w:rFonts w:ascii="Arial" w:hAnsi="Arial" w:cs="Arial"/>
+        </w:rPr>
+        <w:t>change</w:t>
+      </w:r>
+      <w:proofErr w:type="spellEnd"/>
+      <w:r>
+        <w:rPr>
+          <w:rFonts w:ascii="Arial" w:hAnsi="Arial" w:cs="Arial"/>
+        </w:rPr>
+        <w:t>-</w:t>
+      </w:r>
+      <w:proofErr w:type="spellStart"/>
+      <w:r>
+        <w:rPr>
+          <w:rFonts w:ascii="Arial" w:hAnsi="Arial" w:cs="Arial"/>
+        </w:rPr>
+        <w:t>order</w:t>
+      </w:r>
+      <w:proofErr w:type="spellEnd"/>
+      <w:r>
+        <w:rPr>
+          <w:rFonts w:ascii="Arial" w:hAnsi="Arial" w:cs="Arial"/>
+        </w:rPr>
+        <w:t>-status” En esta ruta podrá usar la funcionalidad de cambiar el estatus de las órdenes de los clientes que ya han sido enviadas</w:t>
       </w:r>
     </w:p>
     <w:p>
@@ -484,13 +692,55 @@
         <w:rPr>
           <w:rFonts w:ascii="Arial" w:hAnsi="Arial" w:cs="Arial"/>
         </w:rPr>
-        <w:t>La página de inicio de admin no cambiará mucho con respecto a la página de inicio del cliente</w:t>
-      </w:r>
-      <w:r>
-        <w:rPr>
-          <w:rFonts w:ascii="Arial" w:hAnsi="Arial" w:cs="Arial"/>
-        </w:rPr>
-        <w:t>. El único cambio que contendrá es un botón añadido en el navbar con la inscripción de “Admin” dentro del mismo. Dicho botón será el que brindará el acceso a una página en la que se le podrá dar uso a todas las funcionalidades de administrador implementadas.</w:t>
+        <w:t xml:space="preserve">La página de inicio de </w:t>
+      </w:r>
+      <w:proofErr w:type="spellStart"/>
+      <w:r>
+        <w:rPr>
+          <w:rFonts w:ascii="Arial" w:hAnsi="Arial" w:cs="Arial"/>
+        </w:rPr>
+        <w:t>admin</w:t>
+      </w:r>
+      <w:proofErr w:type="spellEnd"/>
+      <w:r>
+        <w:rPr>
+          <w:rFonts w:ascii="Arial" w:hAnsi="Arial" w:cs="Arial"/>
+        </w:rPr>
+        <w:t xml:space="preserve"> no cambiará mucho con respecto a la página de inicio del cliente</w:t>
+      </w:r>
+      <w:r>
+        <w:rPr>
+          <w:rFonts w:ascii="Arial" w:hAnsi="Arial" w:cs="Arial"/>
+        </w:rPr>
+        <w:t xml:space="preserve">. El único cambio que contendrá es un botón añadido en el </w:t>
+      </w:r>
+      <w:proofErr w:type="spellStart"/>
+      <w:r>
+        <w:rPr>
+          <w:rFonts w:ascii="Arial" w:hAnsi="Arial" w:cs="Arial"/>
+        </w:rPr>
+        <w:t>navbar</w:t>
+      </w:r>
+      <w:proofErr w:type="spellEnd"/>
+      <w:r>
+        <w:rPr>
+          <w:rFonts w:ascii="Arial" w:hAnsi="Arial" w:cs="Arial"/>
+        </w:rPr>
+        <w:t xml:space="preserve"> con la inscripción de “</w:t>
+      </w:r>
+      <w:proofErr w:type="spellStart"/>
+      <w:r>
+        <w:rPr>
+          <w:rFonts w:ascii="Arial" w:hAnsi="Arial" w:cs="Arial"/>
+        </w:rPr>
+        <w:t>Admin</w:t>
+      </w:r>
+      <w:proofErr w:type="spellEnd"/>
+      <w:r>
+        <w:rPr>
+          <w:rFonts w:ascii="Arial" w:hAnsi="Arial" w:cs="Arial"/>
+        </w:rPr>
+        <w:t>” dentro del mismo. Dicho botón será el que brindará el acceso a una página en la que se le podrá dar uso a todas las funcionalidades de administrador implementadas.</w:t>
       </w:r>
     </w:p>
     <w:p>
@@ -516,7 +766,21 @@
         <w:rPr>
           <w:rFonts w:ascii="Arial" w:hAnsi="Arial" w:cs="Arial"/>
         </w:rPr>
-        <w:t>Si entramos al botón, encontraremos una página distinta en la que ya podemos empezar a realizar cualquier trabajo de admin que requiramos. Dichas funcionalidades serán descriptas en la sección a continuación</w:t>
+        <w:t xml:space="preserve">Si entramos al botón, encontraremos una página distinta en la que ya podemos empezar a realizar cualquier trabajo de </w:t>
+      </w:r>
+      <w:proofErr w:type="spellStart"/>
+      <w:r>
+        <w:rPr>
+          <w:rFonts w:ascii="Arial" w:hAnsi="Arial" w:cs="Arial"/>
+        </w:rPr>
+        <w:t>admin</w:t>
+      </w:r>
+      <w:proofErr w:type="spellEnd"/>
+      <w:r>
+        <w:rPr>
+          <w:rFonts w:ascii="Arial" w:hAnsi="Arial" w:cs="Arial"/>
+        </w:rPr>
+        <w:t xml:space="preserve"> que requiramos. Dichas funcionalidades serán descriptas en la sección a continuación</w:t>
       </w:r>
     </w:p>
     <w:p>
@@ -537,8 +801,16 @@
         <w:rPr>
           <w:rFonts w:ascii="Arial" w:hAnsi="Arial" w:cs="Arial"/>
         </w:rPr>
-        <w:t>Página de admin</w:t>
-      </w:r>
+        <w:t xml:space="preserve">Página de </w:t>
+      </w:r>
+      <w:proofErr w:type="spellStart"/>
+      <w:r>
+        <w:rPr>
+          <w:rFonts w:ascii="Arial" w:hAnsi="Arial" w:cs="Arial"/>
+        </w:rPr>
+        <w:t>admin</w:t>
+      </w:r>
+      <w:proofErr w:type="spellEnd"/>
     </w:p>
     <w:p>
       <w:pPr>
@@ -556,7 +828,21 @@
         <w:rPr>
           <w:rFonts w:ascii="Arial" w:hAnsi="Arial" w:cs="Arial"/>
         </w:rPr>
-        <w:t>dirigido mediante el botón Admin, podrá notar que en la página se encuentra una gran tabla en la que se listan todos los pedidos. Dicha tabla presenta un campo para filtrar las órdenes según su estatus, dicho estatus puede ser de “Pendiente”, “Aceptado” o “Anulado”</w:t>
+        <w:t xml:space="preserve">dirigido mediante el botón </w:t>
+      </w:r>
+      <w:proofErr w:type="spellStart"/>
+      <w:r>
+        <w:rPr>
+          <w:rFonts w:ascii="Arial" w:hAnsi="Arial" w:cs="Arial"/>
+        </w:rPr>
+        <w:t>Admin</w:t>
+      </w:r>
+      <w:proofErr w:type="spellEnd"/>
+      <w:r>
+        <w:rPr>
+          <w:rFonts w:ascii="Arial" w:hAnsi="Arial" w:cs="Arial"/>
+        </w:rPr>
+        <w:t>, podrá notar que en la página se encuentra una gran tabla en la que se listan todos los pedidos. Dicha tabla presenta un campo para filtrar las órdenes según su estatus, dicho estatus puede ser de “Pendiente”, “Aceptado” o “Anulado”</w:t>
       </w:r>
       <w:r>
         <w:rPr>
@@ -868,8 +1154,16 @@
       <w:r>
         <w:rPr>
           <w:rFonts w:ascii="Arial" w:hAnsi="Arial" w:cs="Arial"/>
-        </w:rPr>
-        <w:t>Filtro por estatus de orden: Utilizando este filtro, se podrá establecer si se quiere que se listen los productos de un determinado estatus. Por ejemplo, podrá listar únicamente los pedidos que estén con el estatus de pendientes o únicamente los pedidos que estén con el estatus de aceptados</w:t>
+          <w:b/>
+          <w:bCs/>
+        </w:rPr>
+        <w:t>Filtro por estatus de orden</w:t>
+      </w:r>
+      <w:r>
+        <w:rPr>
+          <w:rFonts w:ascii="Arial" w:hAnsi="Arial" w:cs="Arial"/>
+        </w:rPr>
+        <w:t>: Utilizando este filtro, se podrá establecer si se quiere que se listen los productos de un determinado estatus. Por ejemplo, podrá listar únicamente los pedidos que estén con el estatus de pendientes o únicamente los pedidos que estén con el estatus de aceptados</w:t>
       </w:r>
     </w:p>
     <w:p>
@@ -886,8 +1180,16 @@
       <w:r>
         <w:rPr>
           <w:rFonts w:ascii="Arial" w:hAnsi="Arial" w:cs="Arial"/>
-        </w:rPr>
-        <w:t>Filtrado por paquetes: Cuando selecciona este filtro, podrá ingresar los distintos productos que le interesan y se listarán únicamente las órdenes que tengan dicho producto en su lista de ítems. Por ejemplo, para listar todas las órdenes que contengan al paquete de Río de Janeiro</w:t>
+          <w:b/>
+          <w:bCs/>
+        </w:rPr>
+        <w:t>Filtrado por paquetes:</w:t>
+      </w:r>
+      <w:r>
+        <w:rPr>
+          <w:rFonts w:ascii="Arial" w:hAnsi="Arial" w:cs="Arial"/>
+        </w:rPr>
+        <w:t xml:space="preserve"> Cuando selecciona este filtro, podrá ingresar los distintos productos que le interesan y se listarán únicamente las órdenes que tengan dicho producto en su lista de ítems. Por ejemplo, para listar todas las órdenes que contengan al paquete de Río de Janeiro</w:t>
       </w:r>
     </w:p>
     <w:p>
@@ -904,8 +1206,16 @@
       <w:r>
         <w:rPr>
           <w:rFonts w:ascii="Arial" w:hAnsi="Arial" w:cs="Arial"/>
-        </w:rPr>
-        <w:t>Filtro por precio exacto: En este filtro se podrá ingresar un precio que necesite buscar y el programa le devolverá todos los pedidos cuyos precios totales sean igual al valor ingresado. Por ejemplo, devolver todas las órdenes con un precio total de 570.000.</w:t>
+          <w:b/>
+          <w:bCs/>
+        </w:rPr>
+        <w:t>Filtro por precio exacto:</w:t>
+      </w:r>
+      <w:r>
+        <w:rPr>
+          <w:rFonts w:ascii="Arial" w:hAnsi="Arial" w:cs="Arial"/>
+        </w:rPr>
+        <w:t xml:space="preserve"> En este filtro se podrá ingresar un precio que necesite buscar y el programa le devolverá todos los pedidos cuyos precios totales sean igual al valor ingresado. Por ejemplo, devolver todas las órdenes con un precio total de 570.000.</w:t>
       </w:r>
     </w:p>
     <w:p>
@@ -922,8 +1232,16 @@
       <w:r>
         <w:rPr>
           <w:rFonts w:ascii="Arial" w:hAnsi="Arial" w:cs="Arial"/>
-        </w:rPr>
-        <w:t xml:space="preserve">Filtro por rango de precio: Este constará de dos entradas de texto en el que podrá ingresar dos valores numéricos y el programa se encargará </w:t>
+          <w:b/>
+          <w:bCs/>
+        </w:rPr>
+        <w:t>Filtro por rango de precio:</w:t>
+      </w:r>
+      <w:r>
+        <w:rPr>
+          <w:rFonts w:ascii="Arial" w:hAnsi="Arial" w:cs="Arial"/>
+        </w:rPr>
+        <w:t xml:space="preserve"> Este constará de dos entradas de texto en el que podrá ingresar dos valores numéricos y el programa se encargará </w:t>
       </w:r>
       <w:r>
         <w:rPr>
@@ -975,17 +1293,201 @@
         <w:rPr>
           <w:rFonts w:ascii="Arial" w:hAnsi="Arial" w:cs="Arial"/>
         </w:rPr>
-        <w:t xml:space="preserve">. </w:t>
-      </w:r>
-    </w:p>
+        <w:t>.</w:t>
+      </w:r>
+    </w:p>
+    <w:p>
+      <w:pPr>
+        <w:rPr>
+          <w:rFonts w:ascii="Arial" w:hAnsi="Arial" w:cs="Arial"/>
+        </w:rPr>
+      </w:pPr>
+      <w:r>
+        <w:rPr>
+          <w:rFonts w:ascii="Arial" w:hAnsi="Arial" w:cs="Arial"/>
+        </w:rPr>
+        <w:t>Los campos que se van a mostrar en la tabla son los siguientes:</w:t>
+      </w:r>
+    </w:p>
+    <w:p>
+      <w:pPr>
+        <w:pStyle w:val="Prrafodelista"/>
+        <w:numPr>
+          <w:ilvl w:val="0"/>
+          <w:numId w:val="5"/>
+        </w:numPr>
+        <w:rPr>
+          <w:rFonts w:ascii="Arial" w:hAnsi="Arial" w:cs="Arial"/>
+        </w:rPr>
+      </w:pPr>
+      <w:r>
+        <w:rPr>
+          <w:rFonts w:ascii="Arial" w:hAnsi="Arial" w:cs="Arial"/>
+        </w:rPr>
+        <w:t>Nombre del servicio</w:t>
+      </w:r>
+    </w:p>
+    <w:p>
+      <w:pPr>
+        <w:pStyle w:val="Prrafodelista"/>
+        <w:numPr>
+          <w:ilvl w:val="0"/>
+          <w:numId w:val="5"/>
+        </w:numPr>
+        <w:rPr>
+          <w:rFonts w:ascii="Arial" w:hAnsi="Arial" w:cs="Arial"/>
+        </w:rPr>
+      </w:pPr>
+      <w:r>
+        <w:rPr>
+          <w:rFonts w:ascii="Arial" w:hAnsi="Arial" w:cs="Arial"/>
+        </w:rPr>
+        <w:t>Precio</w:t>
+      </w:r>
+    </w:p>
+    <w:p>
+      <w:pPr>
+        <w:pStyle w:val="Prrafodelista"/>
+        <w:numPr>
+          <w:ilvl w:val="0"/>
+          <w:numId w:val="5"/>
+        </w:numPr>
+        <w:rPr>
+          <w:rFonts w:ascii="Arial" w:hAnsi="Arial" w:cs="Arial"/>
+        </w:rPr>
+      </w:pPr>
+      <w:r>
+        <w:rPr>
+          <w:rFonts w:ascii="Arial" w:hAnsi="Arial" w:cs="Arial"/>
+        </w:rPr>
+        <w:t>Promedio de rating</w:t>
+      </w:r>
+    </w:p>
+    <w:p>
+      <w:pPr>
+        <w:rPr>
+          <w:rFonts w:ascii="Arial" w:hAnsi="Arial" w:cs="Arial"/>
+        </w:rPr>
+      </w:pPr>
+    </w:p>
+    <w:p>
+      <w:pPr>
+        <w:pStyle w:val="Ttulo3"/>
+        <w:rPr>
+          <w:rFonts w:ascii="Arial" w:hAnsi="Arial" w:cs="Arial"/>
+        </w:rPr>
+      </w:pPr>
+      <w:r>
+        <w:rPr>
+          <w:rFonts w:ascii="Arial" w:hAnsi="Arial" w:cs="Arial"/>
+        </w:rPr>
+        <w:t>Filtros de búsqueda</w:t>
+      </w:r>
+    </w:p>
+    <w:p>
+      <w:pPr>
+        <w:rPr>
+          <w:rFonts w:ascii="Arial" w:hAnsi="Arial" w:cs="Arial"/>
+        </w:rPr>
+      </w:pPr>
+      <w:r>
+        <w:rPr>
+          <w:rFonts w:ascii="Arial" w:hAnsi="Arial" w:cs="Arial"/>
+        </w:rPr>
+        <w:t>Al igual que la tabla de las órdenes, en la página donde se listan los servicios también se podrá filtrar los resultados para buscar más fácilmente uno o más servicios específicos.</w:t>
+      </w:r>
+    </w:p>
+    <w:p>
+      <w:pPr>
+        <w:rPr>
+          <w:rFonts w:ascii="Arial" w:hAnsi="Arial" w:cs="Arial"/>
+        </w:rPr>
+      </w:pPr>
+      <w:r>
+        <w:rPr>
+          <w:rFonts w:ascii="Arial" w:hAnsi="Arial" w:cs="Arial"/>
+        </w:rPr>
+        <w:t>En el caso de la lista de servicios, los filtros son los siguientes:</w:t>
+      </w:r>
+    </w:p>
+    <w:p>
+      <w:pPr>
+        <w:pStyle w:val="Prrafodelista"/>
+        <w:numPr>
+          <w:ilvl w:val="0"/>
+          <w:numId w:val="6"/>
+        </w:numPr>
+        <w:rPr>
+          <w:rFonts w:ascii="Arial" w:hAnsi="Arial" w:cs="Arial"/>
+        </w:rPr>
+      </w:pPr>
+      <w:r>
+        <w:rPr>
+          <w:rFonts w:ascii="Arial" w:hAnsi="Arial" w:cs="Arial"/>
+        </w:rPr>
+        <w:t>Por nombre: Tendrá un campo de texto en el que podrá escribir parte o todo el nombre de un servicio para que le sea mostrado. Por ejemplo, para listar todos los paquetes que empiecen con el texto “</w:t>
+      </w:r>
+      <w:proofErr w:type="spellStart"/>
+      <w:r>
+        <w:rPr>
+          <w:rFonts w:ascii="Arial" w:hAnsi="Arial" w:cs="Arial"/>
+        </w:rPr>
+        <w:t>Arg</w:t>
+      </w:r>
+      <w:proofErr w:type="spellEnd"/>
+      <w:r>
+        <w:rPr>
+          <w:rFonts w:ascii="Arial" w:hAnsi="Arial" w:cs="Arial"/>
+        </w:rPr>
+        <w:t>”</w:t>
+      </w:r>
+    </w:p>
+    <w:p>
+      <w:pPr>
+        <w:pStyle w:val="Prrafodelista"/>
+        <w:numPr>
+          <w:ilvl w:val="0"/>
+          <w:numId w:val="6"/>
+        </w:numPr>
+        <w:rPr>
+          <w:rFonts w:ascii="Arial" w:hAnsi="Arial" w:cs="Arial"/>
+        </w:rPr>
+      </w:pPr>
+      <w:r>
+        <w:rPr>
+          <w:rFonts w:ascii="Arial" w:hAnsi="Arial" w:cs="Arial"/>
+        </w:rPr>
+        <w:t>Por rango de precio: Tendrá dos campos de texto en los se podrá ingresar un monto mínimo y un monto máximo y el programa devolverá todos los paquetes que posean un precio comprendido en ese rango. Por ejemplo, para listar todos los servicios que cuesten entre 100.000$ y 200.000$</w:t>
+      </w:r>
+    </w:p>
+    <w:p>
+      <w:pPr>
+        <w:pStyle w:val="Prrafodelista"/>
+        <w:numPr>
+          <w:ilvl w:val="0"/>
+          <w:numId w:val="6"/>
+        </w:numPr>
+        <w:rPr>
+          <w:rFonts w:ascii="Arial" w:hAnsi="Arial" w:cs="Arial"/>
+        </w:rPr>
+      </w:pPr>
+      <w:r>
+        <w:rPr>
+          <w:rFonts w:ascii="Arial" w:hAnsi="Arial" w:cs="Arial"/>
+        </w:rPr>
+        <w:t xml:space="preserve">Por rango de rating: Igual que el anterior, pero solo podrá ingresar valores del </w:t>
+      </w:r>
+      <w:r>
+        <w:rPr>
+          <w:rFonts w:ascii="Arial" w:hAnsi="Arial" w:cs="Arial"/>
+        </w:rPr>
+        <w:t>1 al 5</w:t>
+      </w:r>
+    </w:p>
+    <w:p/>
     <w:p>
       <w:pPr>
         <w:pStyle w:val="Ttulo2"/>
-      </w:pPr>
-    </w:p>
-    <w:p>
-      <w:pPr>
-        <w:pStyle w:val="Ttulo2"/>
         <w:rPr>
           <w:rFonts w:ascii="Arial" w:hAnsi="Arial" w:cs="Arial"/>
         </w:rPr>
@@ -1003,6 +1505,12 @@
           <w:rFonts w:ascii="Arial" w:hAnsi="Arial" w:cs="Arial"/>
         </w:rPr>
       </w:pPr>
+      <w:r>
+        <w:rPr>
+          <w:rFonts w:ascii="Arial" w:hAnsi="Arial" w:cs="Arial"/>
+        </w:rPr>
+        <w:t>La lista histórica de ventas es una tabla en el que se guarda a modo de registro histórico toda venta que haya sido aceptada. Su funcionalidad y datos que muestra es idéntica al de la tabla de las órdenes.</w:t>
+      </w:r>
     </w:p>
     <w:sectPr>
       <w:pgSz w:w="11906" w:h="16838"/>
@@ -1130,6 +1638,232 @@
     </w:lvl>
   </w:abstractNum>
   <w:abstractNum w:abstractNumId="1" w15:restartNumberingAfterBreak="0">
+    <w:nsid w:val="20062B4E"/>
+    <w:multiLevelType w:val="hybridMultilevel"/>
+    <w:tmpl w:val="F53EF7CC"/>
+    <w:lvl w:ilvl="0" w:tplc="2C0A0001">
+      <w:start w:val="1"/>
+      <w:numFmt w:val="bullet"/>
+      <w:lvlText w:val=""/>
+      <w:lvlJc w:val="left"/>
+      <w:pPr>
+        <w:ind w:left="720" w:hanging="360"/>
+      </w:pPr>
+      <w:rPr>
+        <w:rFonts w:ascii="Symbol" w:hAnsi="Symbol" w:hint="default"/>
+      </w:rPr>
+    </w:lvl>
+    <w:lvl w:ilvl="1" w:tplc="2C0A0003" w:tentative="1">
+      <w:start w:val="1"/>
+      <w:numFmt w:val="bullet"/>
+      <w:lvlText w:val="o"/>
+      <w:lvlJc w:val="left"/>
+      <w:pPr>
+        <w:ind w:left="1440" w:hanging="360"/>
+      </w:pPr>
+      <w:rPr>
+        <w:rFonts w:ascii="Courier New" w:hAnsi="Courier New" w:cs="Courier New" w:hint="default"/>
+      </w:rPr>
+    </w:lvl>
+    <w:lvl w:ilvl="2" w:tplc="2C0A0005" w:tentative="1">
+      <w:start w:val="1"/>
+      <w:numFmt w:val="bullet"/>
+      <w:lvlText w:val=""/>
+      <w:lvlJc w:val="left"/>
+      <w:pPr>
+        <w:ind w:left="2160" w:hanging="360"/>
+      </w:pPr>
+      <w:rPr>
+        <w:rFonts w:ascii="Wingdings" w:hAnsi="Wingdings" w:hint="default"/>
+      </w:rPr>
+    </w:lvl>
+    <w:lvl w:ilvl="3" w:tplc="2C0A0001" w:tentative="1">
+      <w:start w:val="1"/>
+      <w:numFmt w:val="bullet"/>
+      <w:lvlText w:val=""/>
+      <w:lvlJc w:val="left"/>
+      <w:pPr>
+        <w:ind w:left="2880" w:hanging="360"/>
+      </w:pPr>
+      <w:rPr>
+        <w:rFonts w:ascii="Symbol" w:hAnsi="Symbol" w:hint="default"/>
+      </w:rPr>
+    </w:lvl>
+    <w:lvl w:ilvl="4" w:tplc="2C0A0003" w:tentative="1">
+      <w:start w:val="1"/>
+      <w:numFmt w:val="bullet"/>
+      <w:lvlText w:val="o"/>
+      <w:lvlJc w:val="left"/>
+      <w:pPr>
+        <w:ind w:left="3600" w:hanging="360"/>
+      </w:pPr>
+      <w:rPr>
+        <w:rFonts w:ascii="Courier New" w:hAnsi="Courier New" w:cs="Courier New" w:hint="default"/>
+      </w:rPr>
+    </w:lvl>
+    <w:lvl w:ilvl="5" w:tplc="2C0A0005" w:tentative="1">
+      <w:start w:val="1"/>
+      <w:numFmt w:val="bullet"/>
+      <w:lvlText w:val=""/>
+      <w:lvlJc w:val="left"/>
+      <w:pPr>
+        <w:ind w:left="4320" w:hanging="360"/>
+      </w:pPr>
+      <w:rPr>
+        <w:rFonts w:ascii="Wingdings" w:hAnsi="Wingdings" w:hint="default"/>
+      </w:rPr>
+    </w:lvl>
+    <w:lvl w:ilvl="6" w:tplc="2C0A0001" w:tentative="1">
+      <w:start w:val="1"/>
+      <w:numFmt w:val="bullet"/>
+      <w:lvlText w:val=""/>
+      <w:lvlJc w:val="left"/>
+      <w:pPr>
+        <w:ind w:left="5040" w:hanging="360"/>
+      </w:pPr>
+      <w:rPr>
+        <w:rFonts w:ascii="Symbol" w:hAnsi="Symbol" w:hint="default"/>
+      </w:rPr>
+    </w:lvl>
+    <w:lvl w:ilvl="7" w:tplc="2C0A0003" w:tentative="1">
+      <w:start w:val="1"/>
+      <w:numFmt w:val="bullet"/>
+      <w:lvlText w:val="o"/>
+      <w:lvlJc w:val="left"/>
+      <w:pPr>
+        <w:ind w:left="5760" w:hanging="360"/>
+      </w:pPr>
+      <w:rPr>
+        <w:rFonts w:ascii="Courier New" w:hAnsi="Courier New" w:cs="Courier New" w:hint="default"/>
+      </w:rPr>
+    </w:lvl>
+    <w:lvl w:ilvl="8" w:tplc="2C0A0005" w:tentative="1">
+      <w:start w:val="1"/>
+      <w:numFmt w:val="bullet"/>
+      <w:lvlText w:val=""/>
+      <w:lvlJc w:val="left"/>
+      <w:pPr>
+        <w:ind w:left="6480" w:hanging="360"/>
+      </w:pPr>
+      <w:rPr>
+        <w:rFonts w:ascii="Wingdings" w:hAnsi="Wingdings" w:hint="default"/>
+      </w:rPr>
+    </w:lvl>
+  </w:abstractNum>
+  <w:abstractNum w:abstractNumId="2" w15:restartNumberingAfterBreak="0">
+    <w:nsid w:val="2C142A2F"/>
+    <w:multiLevelType w:val="hybridMultilevel"/>
+    <w:tmpl w:val="220A482E"/>
+    <w:lvl w:ilvl="0" w:tplc="2C0A0001">
+      <w:start w:val="1"/>
+      <w:numFmt w:val="bullet"/>
+      <w:lvlText w:val=""/>
+      <w:lvlJc w:val="left"/>
+      <w:pPr>
+        <w:ind w:left="720" w:hanging="360"/>
+      </w:pPr>
+      <w:rPr>
+        <w:rFonts w:ascii="Symbol" w:hAnsi="Symbol" w:hint="default"/>
+      </w:rPr>
+    </w:lvl>
+    <w:lvl w:ilvl="1" w:tplc="2C0A0003" w:tentative="1">
+      <w:start w:val="1"/>
+      <w:numFmt w:val="bullet"/>
+      <w:lvlText w:val="o"/>
+      <w:lvlJc w:val="left"/>
+      <w:pPr>
+        <w:ind w:left="1440" w:hanging="360"/>
+      </w:pPr>
+      <w:rPr>
+        <w:rFonts w:ascii="Courier New" w:hAnsi="Courier New" w:cs="Courier New" w:hint="default"/>
+      </w:rPr>
+    </w:lvl>
+    <w:lvl w:ilvl="2" w:tplc="2C0A0005" w:tentative="1">
+      <w:start w:val="1"/>
+      <w:numFmt w:val="bullet"/>
+      <w:lvlText w:val=""/>
+      <w:lvlJc w:val="left"/>
+      <w:pPr>
+        <w:ind w:left="2160" w:hanging="360"/>
+      </w:pPr>
+      <w:rPr>
+        <w:rFonts w:ascii="Wingdings" w:hAnsi="Wingdings" w:hint="default"/>
+      </w:rPr>
+    </w:lvl>
+    <w:lvl w:ilvl="3" w:tplc="2C0A0001" w:tentative="1">
+      <w:start w:val="1"/>
+      <w:numFmt w:val="bullet"/>
+      <w:lvlText w:val=""/>
+      <w:lvlJc w:val="left"/>
+      <w:pPr>
+        <w:ind w:left="2880" w:hanging="360"/>
+      </w:pPr>
+      <w:rPr>
+        <w:rFonts w:ascii="Symbol" w:hAnsi="Symbol" w:hint="default"/>
+      </w:rPr>
+    </w:lvl>
+    <w:lvl w:ilvl="4" w:tplc="2C0A0003" w:tentative="1">
+      <w:start w:val="1"/>
+      <w:numFmt w:val="bullet"/>
+      <w:lvlText w:val="o"/>
+      <w:lvlJc w:val="left"/>
+      <w:pPr>
+        <w:ind w:left="3600" w:hanging="360"/>
+      </w:pPr>
+      <w:rPr>
+        <w:rFonts w:ascii="Courier New" w:hAnsi="Courier New" w:cs="Courier New" w:hint="default"/>
+      </w:rPr>
+    </w:lvl>
+    <w:lvl w:ilvl="5" w:tplc="2C0A0005" w:tentative="1">
+      <w:start w:val="1"/>
+      <w:numFmt w:val="bullet"/>
+      <w:lvlText w:val=""/>
+      <w:lvlJc w:val="left"/>
+      <w:pPr>
+        <w:ind w:left="4320" w:hanging="360"/>
+      </w:pPr>
+      <w:rPr>
+        <w:rFonts w:ascii="Wingdings" w:hAnsi="Wingdings" w:hint="default"/>
+      </w:rPr>
+    </w:lvl>
+    <w:lvl w:ilvl="6" w:tplc="2C0A0001" w:tentative="1">
+      <w:start w:val="1"/>
+      <w:numFmt w:val="bullet"/>
+      <w:lvlText w:val=""/>
+      <w:lvlJc w:val="left"/>
+      <w:pPr>
+        <w:ind w:left="5040" w:hanging="360"/>
+      </w:pPr>
+      <w:rPr>
+        <w:rFonts w:ascii="Symbol" w:hAnsi="Symbol" w:hint="default"/>
+      </w:rPr>
+    </w:lvl>
+    <w:lvl w:ilvl="7" w:tplc="2C0A0003" w:tentative="1">
+      <w:start w:val="1"/>
+      <w:numFmt w:val="bullet"/>
+      <w:lvlText w:val="o"/>
+      <w:lvlJc w:val="left"/>
+      <w:pPr>
+        <w:ind w:left="5760" w:hanging="360"/>
+      </w:pPr>
+      <w:rPr>
+        <w:rFonts w:ascii="Courier New" w:hAnsi="Courier New" w:cs="Courier New" w:hint="default"/>
+      </w:rPr>
+    </w:lvl>
+    <w:lvl w:ilvl="8" w:tplc="2C0A0005" w:tentative="1">
+      <w:start w:val="1"/>
+      <w:numFmt w:val="bullet"/>
+      <w:lvlText w:val=""/>
+      <w:lvlJc w:val="left"/>
+      <w:pPr>
+        <w:ind w:left="6480" w:hanging="360"/>
+      </w:pPr>
+      <w:rPr>
+        <w:rFonts w:ascii="Wingdings" w:hAnsi="Wingdings" w:hint="default"/>
+      </w:rPr>
+    </w:lvl>
+  </w:abstractNum>
+  <w:abstractNum w:abstractNumId="3" w15:restartNumberingAfterBreak="0">
     <w:nsid w:val="4B803AF7"/>
     <w:multiLevelType w:val="hybridMultilevel"/>
     <w:tmpl w:val="BDCCCE9A"/>
@@ -1242,7 +1976,7 @@
       </w:rPr>
     </w:lvl>
   </w:abstractNum>
-  <w:abstractNum w:abstractNumId="2" w15:restartNumberingAfterBreak="0">
+  <w:abstractNum w:abstractNumId="4" w15:restartNumberingAfterBreak="0">
     <w:nsid w:val="4E20565A"/>
     <w:multiLevelType w:val="hybridMultilevel"/>
     <w:tmpl w:val="F7948CE0"/>
@@ -1355,7 +2089,7 @@
       </w:rPr>
     </w:lvl>
   </w:abstractNum>
-  <w:abstractNum w:abstractNumId="3" w15:restartNumberingAfterBreak="0">
+  <w:abstractNum w:abstractNumId="5" w15:restartNumberingAfterBreak="0">
     <w:nsid w:val="6D4D7301"/>
     <w:multiLevelType w:val="hybridMultilevel"/>
     <w:tmpl w:val="A01E4EFA"/>
@@ -1469,16 +2203,22 @@
     </w:lvl>
   </w:abstractNum>
   <w:num w:numId="1" w16cid:durableId="1252469704">
-    <w:abstractNumId w:val="1"/>
+    <w:abstractNumId w:val="3"/>
   </w:num>
   <w:num w:numId="2" w16cid:durableId="1745373838">
-    <w:abstractNumId w:val="3"/>
+    <w:abstractNumId w:val="5"/>
   </w:num>
   <w:num w:numId="3" w16cid:durableId="1174566486">
     <w:abstractNumId w:val="0"/>
   </w:num>
   <w:num w:numId="4" w16cid:durableId="102461142">
+    <w:abstractNumId w:val="4"/>
+  </w:num>
+  <w:num w:numId="5" w16cid:durableId="744495116">
     <w:abstractNumId w:val="2"/>
+  </w:num>
+  <w:num w:numId="6" w16cid:durableId="457603107">
+    <w:abstractNumId w:val="1"/>
   </w:num>
 </w:numbering>
 </file>

</xml_diff>

<commit_message>
docs: Borrando la parte que decía que se podían filtrar las órdenes por precio exacto
</commit_message>
<xml_diff>
--- a/archivos/manual-usuario-jefe-ventas.docx
+++ b/archivos/manual-usuario-jefe-ventas.docx
@@ -1209,71 +1209,39 @@
           <w:b/>
           <w:bCs/>
         </w:rPr>
-        <w:t>Filtro por precio exacto:</w:t>
-      </w:r>
-      <w:r>
-        <w:rPr>
-          <w:rFonts w:ascii="Arial" w:hAnsi="Arial" w:cs="Arial"/>
-        </w:rPr>
-        <w:t xml:space="preserve"> En este filtro se podrá ingresar un precio que necesite buscar y el programa le devolverá todos los pedidos cuyos precios totales sean igual al valor ingresado. Por ejemplo, devolver todas las órdenes con un precio total de 570.000.</w:t>
-      </w:r>
-    </w:p>
-    <w:p>
-      <w:pPr>
-        <w:pStyle w:val="Prrafodelista"/>
-        <w:numPr>
-          <w:ilvl w:val="0"/>
-          <w:numId w:val="4"/>
-        </w:numPr>
-        <w:rPr>
-          <w:rFonts w:ascii="Arial" w:hAnsi="Arial" w:cs="Arial"/>
-        </w:rPr>
-      </w:pPr>
-      <w:r>
-        <w:rPr>
-          <w:rFonts w:ascii="Arial" w:hAnsi="Arial" w:cs="Arial"/>
-          <w:b/>
-          <w:bCs/>
-        </w:rPr>
         <w:t>Filtro por rango de precio:</w:t>
       </w:r>
       <w:r>
         <w:rPr>
           <w:rFonts w:ascii="Arial" w:hAnsi="Arial" w:cs="Arial"/>
         </w:rPr>
-        <w:t xml:space="preserve"> Este constará de dos entradas de texto en el que podrá ingresar dos valores numéricos y el programa se encargará </w:t>
-      </w:r>
+        <w:t xml:space="preserve"> Este constará de dos entradas de texto en el que podrá ingresar dos valores numéricos y el programa se encargará de mostrar todas las órdenes que posean un precio total que esté dentro del intervalo especificado. </w:t>
+      </w:r>
+      <w:r>
+        <w:rPr>
+          <w:rFonts w:ascii="Arial" w:hAnsi="Arial" w:cs="Arial"/>
+        </w:rPr>
+        <w:t>Por ejemplo, listar cada orden cuyo precio total se encuentre entre 500.000$ y 1.500.000$</w:t>
+      </w:r>
+      <w:r>
+        <w:rPr>
+          <w:rFonts w:ascii="Arial" w:hAnsi="Arial" w:cs="Arial"/>
+        </w:rPr>
+        <w:t>.</w:t>
+      </w:r>
+    </w:p>
+    <w:p>
+      <w:pPr>
+        <w:pStyle w:val="Ttulo2"/>
+        <w:rPr>
+          <w:rFonts w:ascii="Arial" w:hAnsi="Arial" w:cs="Arial"/>
+        </w:rPr>
+      </w:pPr>
       <w:r>
         <w:rPr>
           <w:rFonts w:ascii="Arial" w:hAnsi="Arial" w:cs="Arial"/>
         </w:rPr>
         <w:lastRenderedPageBreak/>
-        <w:t xml:space="preserve">de mostrar todas las órdenes que posean un precio total que esté dentro del intervalo especificado. </w:t>
-      </w:r>
-      <w:r>
-        <w:rPr>
-          <w:rFonts w:ascii="Arial" w:hAnsi="Arial" w:cs="Arial"/>
-        </w:rPr>
-        <w:t>Por ejemplo, listar cada orden cuyo precio total se encuentre entre 500.000$ y 1.500.000$</w:t>
-      </w:r>
-      <w:r>
-        <w:rPr>
-          <w:rFonts w:ascii="Arial" w:hAnsi="Arial" w:cs="Arial"/>
-        </w:rPr>
-        <w:t>.</w:t>
-      </w:r>
-    </w:p>
-    <w:p>
-      <w:pPr>
-        <w:pStyle w:val="Ttulo2"/>
-        <w:rPr>
-          <w:rFonts w:ascii="Arial" w:hAnsi="Arial" w:cs="Arial"/>
-        </w:rPr>
-      </w:pPr>
-      <w:r>
-        <w:rPr>
-          <w:rFonts w:ascii="Arial" w:hAnsi="Arial" w:cs="Arial"/>
-        </w:rPr>
         <w:t>Tabla de servicios</w:t>
       </w:r>
     </w:p>
@@ -1424,8 +1392,16 @@
       <w:r>
         <w:rPr>
           <w:rFonts w:ascii="Arial" w:hAnsi="Arial" w:cs="Arial"/>
-        </w:rPr>
-        <w:t>Por nombre: Tendrá un campo de texto en el que podrá escribir parte o todo el nombre de un servicio para que le sea mostrado. Por ejemplo, para listar todos los paquetes que empiecen con el texto “</w:t>
+          <w:b/>
+          <w:bCs/>
+        </w:rPr>
+        <w:t>Por nombre:</w:t>
+      </w:r>
+      <w:r>
+        <w:rPr>
+          <w:rFonts w:ascii="Arial" w:hAnsi="Arial" w:cs="Arial"/>
+        </w:rPr>
+        <w:t xml:space="preserve"> Tendrá un campo de texto en el que podrá escribir parte o todo el nombre de un servicio para que le sea mostrado. Por ejemplo, para listar todos los paquetes que empiecen con el texto “</w:t>
       </w:r>
       <w:proofErr w:type="spellStart"/>
       <w:r>
@@ -1456,8 +1432,16 @@
       <w:r>
         <w:rPr>
           <w:rFonts w:ascii="Arial" w:hAnsi="Arial" w:cs="Arial"/>
-        </w:rPr>
-        <w:t>Por rango de precio: Tendrá dos campos de texto en los se podrá ingresar un monto mínimo y un monto máximo y el programa devolverá todos los paquetes que posean un precio comprendido en ese rango. Por ejemplo, para listar todos los servicios que cuesten entre 100.000$ y 200.000$</w:t>
+          <w:b/>
+          <w:bCs/>
+        </w:rPr>
+        <w:t>Por rango de precio</w:t>
+      </w:r>
+      <w:r>
+        <w:rPr>
+          <w:rFonts w:ascii="Arial" w:hAnsi="Arial" w:cs="Arial"/>
+        </w:rPr>
+        <w:t>: Tendrá dos campos de texto en los se podrá ingresar un monto mínimo y un monto máximo y el programa devolverá todos los paquetes que posean un precio comprendido en ese rango. Por ejemplo, para listar todos los servicios que cuesten entre 100.000$ y 200.000$</w:t>
       </w:r>
     </w:p>
     <w:p>
@@ -1474,8 +1458,16 @@
       <w:r>
         <w:rPr>
           <w:rFonts w:ascii="Arial" w:hAnsi="Arial" w:cs="Arial"/>
-        </w:rPr>
-        <w:t xml:space="preserve">Por rango de rating: Igual que el anterior, pero solo podrá ingresar valores del </w:t>
+          <w:b/>
+          <w:bCs/>
+        </w:rPr>
+        <w:t>Por rango de rating:</w:t>
+      </w:r>
+      <w:r>
+        <w:rPr>
+          <w:rFonts w:ascii="Arial" w:hAnsi="Arial" w:cs="Arial"/>
+        </w:rPr>
+        <w:t xml:space="preserve"> Igual que el anterior, pero solo podrá ingresar valores del </w:t>
       </w:r>
       <w:r>
         <w:rPr>

</xml_diff>